<commit_message>
WireFrames WireFrame Everywhere (0_o)
</commit_message>
<xml_diff>
--- a/Docs/PlanningReport.docx
+++ b/Docs/PlanningReport.docx
@@ -36,7 +36,10 @@
         <w:t>entering</w:t>
       </w:r>
       <w:r>
-        <w:t xml:space="preserve"> a postcode as well as providing details about their elected MSP for that region.</w:t>
+        <w:t xml:space="preserve"> a postcode as well as providing details about their elected MSP for that region</w:t>
+      </w:r>
+      <w:r>
+        <w:t>.</w:t>
       </w:r>
     </w:p>
     <w:p>
@@ -101,65 +104,8 @@
       <w:r>
         <w:t>.</w:t>
       </w:r>
-    </w:p>
-    <w:p>
-      <w:r>
-        <w:t>Methods of utilizing this API are not consistent between other government websites but for the example of Gov.uk all get requests begin with “</w:t>
-      </w:r>
-      <w:r>
-        <w:t>https://www.gov.uk/api/content</w:t>
-      </w:r>
-      <w:r>
-        <w:t>” (</w:t>
-      </w:r>
-      <w:r>
-        <w:t>1) and end with the remainder of the pathing to your desired source of information.</w:t>
-      </w:r>
-    </w:p>
-    <w:p>
-      <w:pPr>
-        <w:rPr>
-          <w:b/>
-          <w:bCs/>
-          <w:u w:val="single"/>
-        </w:rPr>
-      </w:pPr>
-      <w:r>
-        <w:rPr>
-          <w:b/>
-          <w:bCs/>
-          <w:u w:val="single"/>
-        </w:rPr>
-        <w:t xml:space="preserve">Tools and Libraries </w:t>
-      </w:r>
-    </w:p>
-    <w:p>
-      <w:r>
-        <w:t>Alternative</w:t>
-      </w:r>
-      <w:r>
-        <w:t xml:space="preserve"> tools for data retrieval exist such as Curl</w:t>
-      </w:r>
-      <w:r>
-        <w:t>.</w:t>
-      </w:r>
-    </w:p>
-    <w:p>
-      <w:r>
-        <w:t>Curl is an open source code library widely used in scripts for data</w:t>
-      </w:r>
-      <w:r>
-        <w:t xml:space="preserve"> or file</w:t>
-      </w:r>
-      <w:r>
-        <w:t xml:space="preserve"> </w:t>
-      </w:r>
-      <w:r>
-        <w:t>retrieval from a server using URLs</w:t>
-      </w:r>
-      <w:r>
-        <w:t>.</w:t>
-      </w:r>
+      <w:bookmarkStart w:id="0" w:name="_GoBack"/>
+      <w:bookmarkEnd w:id="0"/>
     </w:p>
     <w:p>
       <w:pPr>
@@ -284,7 +230,7 @@
         <w:t>ainly for those curious about</w:t>
       </w:r>
       <w:r>
-        <w:t xml:space="preserve"> the MSP elected for a select region or their locally elected MSP</w:t>
+        <w:t xml:space="preserve"> the MSP elected for a select region or their locally elect MSP</w:t>
       </w:r>
       <w:r>
         <w:t xml:space="preserve"> or</w:t>
@@ -308,7 +254,13 @@
         <w:t>or</w:t>
       </w:r>
       <w:r>
-        <w:t xml:space="preserve"> select regions around Scotland and the UK at large.</w:t>
+        <w:t xml:space="preserve"> </w:t>
+      </w:r>
+      <w:r>
+        <w:t xml:space="preserve">a </w:t>
+      </w:r>
+      <w:r>
+        <w:t>select region</w:t>
       </w:r>
     </w:p>
     <w:p>
@@ -336,30 +288,62 @@
         <w:t xml:space="preserve">User Story 1: Phil the railway </w:t>
       </w:r>
       <w:r>
-        <w:t>worker wants to find details about his local MSP</w:t>
+        <w:t xml:space="preserve">worker wants to </w:t>
+      </w:r>
+      <w:r>
+        <w:t>input his postcode to view</w:t>
+      </w:r>
+      <w:r>
+        <w:t xml:space="preserve"> his local MSP</w:t>
+      </w:r>
+      <w:r>
+        <w:t>’s contact details</w:t>
+      </w:r>
+      <w:r>
+        <w:t>.</w:t>
+      </w:r>
+    </w:p>
+    <w:p>
+      <w:r>
+        <w:t xml:space="preserve">User story </w:t>
+      </w:r>
+      <w:r>
+        <w:t>2: Dhana the social</w:t>
+      </w:r>
+      <w:r>
+        <w:t xml:space="preserve"> care</w:t>
+      </w:r>
+      <w:r>
+        <w:t xml:space="preserve"> worker wants to </w:t>
+      </w:r>
+      <w:r>
+        <w:t xml:space="preserve">input her postcode </w:t>
+      </w:r>
+      <w:r>
+        <w:t>to</w:t>
+      </w:r>
+      <w:r>
+        <w:t xml:space="preserve"> view the estimated salary for her job category</w:t>
+      </w:r>
+      <w:r>
+        <w:t>.</w:t>
+      </w:r>
+    </w:p>
+    <w:p>
+      <w:r>
+        <w:t>User story 3: Trevor the student want</w:t>
+      </w:r>
+      <w:r>
+        <w:t>s</w:t>
       </w:r>
       <w:r>
         <w:t xml:space="preserve"> to </w:t>
       </w:r>
       <w:r>
-        <w:t>view their contact details.</w:t>
-      </w:r>
-    </w:p>
-    <w:p>
-      <w:r>
-        <w:t xml:space="preserve">User story </w:t>
-      </w:r>
-      <w:r>
-        <w:t>2: Dhana the social</w:t>
-      </w:r>
-      <w:r>
-        <w:t xml:space="preserve"> care</w:t>
-      </w:r>
-      <w:r>
-        <w:t xml:space="preserve"> worker wants to find estimated salary of other social workers in her local area to</w:t>
-      </w:r>
-      <w:r>
-        <w:t xml:space="preserve"> view the estimated salary for her job category</w:t>
+        <w:t xml:space="preserve">select the region of south Lanarkshire to </w:t>
+      </w:r>
+      <w:r>
+        <w:t>get a count of the population working in the Animal Care</w:t>
       </w:r>
       <w:r>
         <w:t>.</w:t>
@@ -367,22 +351,11 @@
     </w:p>
     <w:p>
       <w:r>
-        <w:t xml:space="preserve">User story 3: Trevor the student want to get a count of the population working in the Animal Care in south Lanarkshire to </w:t>
-      </w:r>
-      <w:r>
-        <w:t>view the count of Animal care workers for that region</w:t>
-      </w:r>
-      <w:r>
-        <w:t>.</w:t>
-      </w:r>
-    </w:p>
-    <w:p>
-      <w:r>
-        <w:lastRenderedPageBreak/>
-        <w:t>User story 4: Joel the teacher wants to find the MSP of a specific region in the UK to view details of that MSP</w:t>
-      </w:r>
-      <w:bookmarkStart w:id="0" w:name="_GoBack"/>
-      <w:bookmarkEnd w:id="0"/>
+        <w:t xml:space="preserve">User story 4: Joel the teacher wants to </w:t>
+      </w:r>
+      <w:r>
+        <w:t>select a region to view their current elect MSP.</w:t>
+      </w:r>
     </w:p>
     <w:p>
       <w:pPr>
@@ -413,7 +386,13 @@
         </w:numPr>
       </w:pPr>
       <w:r>
-        <w:t>User should be able to enter a postcode to find the said region.</w:t>
+        <w:t xml:space="preserve">User should be able to enter a postcode to find the </w:t>
+      </w:r>
+      <w:r>
+        <w:t>select</w:t>
+      </w:r>
+      <w:r>
+        <w:t xml:space="preserve"> region.</w:t>
       </w:r>
     </w:p>
     <w:p>
@@ -449,7 +428,13 @@
         </w:numPr>
       </w:pPr>
       <w:r>
-        <w:t>User should be able to make queries showing rate of pay for said selected occupation.</w:t>
+        <w:t>User should be able to make queries showing rate of pay for said selected occupation</w:t>
+      </w:r>
+      <w:r>
+        <w:t>s</w:t>
+      </w:r>
+      <w:r>
+        <w:t>.</w:t>
       </w:r>
     </w:p>
     <w:p>
@@ -481,6 +466,7 @@
           <w:color w:val="auto"/>
           <w:u w:val="single"/>
         </w:rPr>
+        <w:lastRenderedPageBreak/>
         <w:t>Non functional</w:t>
       </w:r>
     </w:p>
@@ -528,53 +514,26 @@
           <w:color w:val="auto"/>
           <w:u w:val="single"/>
         </w:rPr>
-        <w:t>References</w:t>
-      </w:r>
-    </w:p>
-    <w:p>
-      <w:pPr>
-        <w:pStyle w:val="ListParagraph"/>
-        <w:numPr>
-          <w:ilvl w:val="0"/>
-          <w:numId w:val="5"/>
-        </w:numPr>
-      </w:pPr>
-      <w:hyperlink r:id="rId7" w:anchor="base-url" w:history="1">
+        <w:t>Bibliography</w:t>
+      </w:r>
+    </w:p>
+    <w:p>
+      <w:hyperlink r:id="rId7" w:anchor="/home" w:history="1">
         <w:r>
           <w:rPr>
             <w:rStyle w:val="Hyperlink"/>
           </w:rPr>
-          <w:t>https://content-api.publishing.service.gov.uk/reference.html#base-url</w:t>
+          <w:t>data.parliament.scot/#/home</w:t>
         </w:r>
       </w:hyperlink>
     </w:p>
     <w:p>
-      <w:pPr>
-        <w:pStyle w:val="Heading1"/>
-        <w:rPr>
-          <w:b/>
-          <w:bCs/>
-          <w:color w:val="auto"/>
-          <w:u w:val="single"/>
-        </w:rPr>
-      </w:pPr>
-      <w:r>
-        <w:rPr>
-          <w:b/>
-          <w:bCs/>
-          <w:color w:val="auto"/>
-          <w:u w:val="single"/>
-        </w:rPr>
-        <w:t>Bibliography</w:t>
-      </w:r>
-    </w:p>
-    <w:p>
-      <w:hyperlink r:id="rId8" w:anchor="/home" w:history="1">
+      <w:hyperlink r:id="rId8" w:history="1">
         <w:r>
           <w:rPr>
             <w:rStyle w:val="Hyperlink"/>
           </w:rPr>
-          <w:t>https://data.parliament.scot/#/home</w:t>
+          <w:t>www.lmiforall.org.uk/</w:t>
         </w:r>
       </w:hyperlink>
     </w:p>
@@ -584,17 +543,17 @@
           <w:rPr>
             <w:rStyle w:val="Hyperlink"/>
           </w:rPr>
-          <w:t>https://www.lmiforall.org.uk/</w:t>
+          <w:t>content-api.publishing.service.gov.uk/reference.html#gov-uk-content-api-v1-0-0</w:t>
         </w:r>
       </w:hyperlink>
     </w:p>
     <w:p>
-      <w:hyperlink r:id="rId10" w:anchor="gov-uk-content-api-v1-0-0" w:history="1">
+      <w:hyperlink r:id="rId10" w:history="1">
         <w:r>
           <w:rPr>
             <w:rStyle w:val="Hyperlink"/>
           </w:rPr>
-          <w:t>https://content-api.publishing.service.gov.uk/reference.html#gov-uk-content-api-v1-0-0</w:t>
+          <w:t>www.getpostman.com/</w:t>
         </w:r>
       </w:hyperlink>
     </w:p>
@@ -604,34 +563,24 @@
           <w:rPr>
             <w:rStyle w:val="Hyperlink"/>
           </w:rPr>
-          <w:t>https://www.getpos</w:t>
+          <w:t>curl.haxx</w:t>
         </w:r>
         <w:r>
           <w:rPr>
             <w:rStyle w:val="Hyperlink"/>
           </w:rPr>
-          <w:t>t</w:t>
+          <w:t>.</w:t>
         </w:r>
         <w:r>
           <w:rPr>
             <w:rStyle w:val="Hyperlink"/>
           </w:rPr>
-          <w:t>man.com/</w:t>
+          <w:t>se/</w:t>
         </w:r>
       </w:hyperlink>
     </w:p>
-    <w:p>
-      <w:hyperlink r:id="rId12" w:history="1">
-        <w:r>
-          <w:rPr>
-            <w:rStyle w:val="Hyperlink"/>
-          </w:rPr>
-          <w:t>https://curl.haxx.se/</w:t>
-        </w:r>
-      </w:hyperlink>
-    </w:p>
     <w:sectPr>
-      <w:headerReference w:type="default" r:id="rId13"/>
+      <w:headerReference w:type="default" r:id="rId12"/>
       <w:pgSz w:w="11906" w:h="16838"/>
       <w:pgMar w:top="1440" w:right="1440" w:bottom="1440" w:left="1440" w:header="708" w:footer="708" w:gutter="0"/>
       <w:cols w:space="708"/>

</xml_diff>